<commit_message>
gera docx e pdf v3 atualizada
</commit_message>
<xml_diff>
--- a/consulta/Consulta20210423V3.docx
+++ b/consulta/Consulta20210423V3.docx
@@ -64,7 +64,6 @@
       <w:pPr>
         <w:pStyle w:val="Normal"/>
         <w:spacing w:lineRule="auto" w:line="360" w:before="0" w:after="0"/>
-        <w:jc w:val="center"/>
         <w:rPr>
           <w:rFonts w:ascii="Arial" w:hAnsi="Arial" w:cs="Arial"/>
           <w:b/>
@@ -91,7 +90,34 @@
     <w:p>
       <w:pPr>
         <w:pStyle w:val="Normal"/>
-        <w:spacing w:lineRule="auto" w:line="360" w:before="228" w:after="228"/>
+        <w:spacing w:lineRule="auto" w:line="360" w:before="0" w:after="0"/>
+        <w:rPr>
+          <w:rFonts w:ascii="Arial" w:hAnsi="Arial" w:cs="Arial"/>
+          <w:b/>
+          <w:b/>
+          <w:bCs/>
+          <w:color w:val="000000"/>
+          <w:sz w:val="26"/>
+          <w:szCs w:val="26"/>
+          <w:lang w:eastAsia="pt-BR"/>
+        </w:rPr>
+      </w:pPr>
+      <w:r>
+        <w:rPr>
+          <w:rFonts w:cs="Arial" w:ascii="Arial" w:hAnsi="Arial"/>
+          <w:b/>
+          <w:bCs/>
+          <w:color w:val="000000"/>
+          <w:sz w:val="26"/>
+          <w:szCs w:val="26"/>
+          <w:lang w:eastAsia="pt-BR"/>
+        </w:rPr>
+      </w:r>
+    </w:p>
+    <w:p>
+      <w:pPr>
+        <w:pStyle w:val="Normal"/>
+        <w:spacing w:lineRule="auto" w:line="360" w:before="171" w:after="171"/>
         <w:rPr/>
       </w:pPr>
       <w:r>
@@ -121,7 +147,7 @@
     <w:p>
       <w:pPr>
         <w:pStyle w:val="Normal"/>
-        <w:spacing w:lineRule="auto" w:line="360" w:before="228" w:after="228"/>
+        <w:spacing w:lineRule="auto" w:line="360" w:before="171" w:after="171"/>
         <w:rPr/>
       </w:pPr>
       <w:r>
@@ -139,6 +165,18 @@
       <w:r>
         <w:rPr>
           <w:rFonts w:cs="Arial" w:ascii="Arial" w:hAnsi="Arial"/>
+          <w:b/>
+          <w:bCs/>
+          <w:color w:val="000000"/>
+          <w:sz w:val="26"/>
+          <w:szCs w:val="26"/>
+          <w:lang w:eastAsia="pt-BR"/>
+        </w:rPr>
+        <w:t>A</w:t>
+      </w:r>
+      <w:r>
+        <w:rPr>
+          <w:rFonts w:cs="Arial" w:ascii="Arial" w:hAnsi="Arial"/>
           <w:bCs/>
           <w:color w:val="000000"/>
           <w:sz w:val="26"/>
@@ -151,7 +189,7 @@
     <w:p>
       <w:pPr>
         <w:pStyle w:val="Normal"/>
-        <w:spacing w:lineRule="auto" w:line="360" w:before="228" w:after="228"/>
+        <w:spacing w:lineRule="auto" w:line="360" w:before="171" w:after="171"/>
         <w:rPr/>
       </w:pPr>
       <w:r>
@@ -164,7 +202,31 @@
           <w:szCs w:val="26"/>
           <w:lang w:eastAsia="pt-BR"/>
         </w:rPr>
-        <w:t xml:space="preserve">ORIENTADOR: </w:t>
+        <w:t>ORIENTADOR</w:t>
+      </w:r>
+      <w:r>
+        <w:rPr>
+          <w:rFonts w:cs="Arial" w:ascii="Arial" w:hAnsi="Arial"/>
+          <w:b/>
+          <w:bCs/>
+          <w:color w:val="000000"/>
+          <w:sz w:val="26"/>
+          <w:szCs w:val="26"/>
+          <w:lang w:eastAsia="pt-BR"/>
+        </w:rPr>
+        <w:t>ES</w:t>
+      </w:r>
+      <w:r>
+        <w:rPr>
+          <w:rFonts w:cs="Arial" w:ascii="Arial" w:hAnsi="Arial"/>
+          <w:b/>
+          <w:bCs/>
+          <w:color w:val="000000"/>
+          <w:sz w:val="26"/>
+          <w:szCs w:val="26"/>
+          <w:lang w:eastAsia="pt-BR"/>
+        </w:rPr>
+        <w:t xml:space="preserve">: </w:t>
       </w:r>
       <w:r>
         <w:rPr>
@@ -182,7 +244,7 @@
     <w:p>
       <w:pPr>
         <w:pStyle w:val="Normal"/>
-        <w:spacing w:lineRule="auto" w:line="360" w:before="228" w:after="228"/>
+        <w:spacing w:lineRule="auto" w:line="360" w:before="171" w:after="171"/>
         <w:rPr/>
       </w:pPr>
       <w:r>
@@ -210,7 +272,7 @@
     <w:p>
       <w:pPr>
         <w:pStyle w:val="Normal"/>
-        <w:spacing w:lineRule="auto" w:line="360" w:before="228" w:after="228"/>
+        <w:spacing w:lineRule="auto" w:line="360" w:before="171" w:after="171"/>
         <w:rPr/>
       </w:pPr>
       <w:r>
@@ -273,7 +335,7 @@
         <w:widowControl/>
         <w:suppressAutoHyphens w:val="true"/>
         <w:bidi w:val="0"/>
-        <w:spacing w:before="0" w:after="0"/>
+        <w:spacing w:before="36" w:after="36"/>
         <w:ind w:left="0" w:right="0" w:firstLine="4422"/>
         <w:rPr/>
       </w:pPr>
@@ -303,6 +365,7 @@
         <w:widowControl/>
         <w:suppressAutoHyphens w:val="true"/>
         <w:bidi w:val="0"/>
+        <w:spacing w:before="93" w:after="93"/>
         <w:ind w:left="0" w:right="0" w:firstLine="4422"/>
         <w:rPr/>
       </w:pPr>
@@ -382,7 +445,7 @@
           <w:szCs w:val="26"/>
           <w:lang w:eastAsia="pt-BR"/>
         </w:rPr>
-        <w:t>Renata Hirota</w:t>
+        <w:t xml:space="preserve">Renata Hirota </w:t>
       </w:r>
     </w:p>
     <w:p>
@@ -391,6 +454,8 @@
         <w:spacing w:lineRule="auto" w:line="360" w:before="0" w:after="0"/>
         <w:rPr>
           <w:rFonts w:ascii="Arial" w:hAnsi="Arial" w:cs="Arial"/>
+          <w:b/>
+          <w:b/>
           <w:color w:val="000000"/>
           <w:sz w:val="26"/>
           <w:szCs w:val="26"/>
@@ -400,6 +465,7 @@
       <w:r>
         <w:rPr>
           <w:rFonts w:cs="Arial" w:ascii="Arial" w:hAnsi="Arial"/>
+          <w:b/>
           <w:color w:val="000000"/>
           <w:sz w:val="26"/>
           <w:szCs w:val="26"/>
@@ -410,7 +476,7 @@
     <w:p>
       <w:pPr>
         <w:pStyle w:val="Normal"/>
-        <w:spacing w:lineRule="auto" w:line="360" w:before="228" w:after="228"/>
+        <w:spacing w:lineRule="auto" w:line="360" w:before="114" w:after="114"/>
         <w:rPr/>
       </w:pPr>
       <w:r>
@@ -496,67 +562,33 @@
     </w:p>
     <w:p>
       <w:pPr>
-        <w:pStyle w:val="Normal"/>
+        <w:pStyle w:val="Compact"/>
         <w:widowControl/>
         <w:suppressAutoHyphens w:val="true"/>
         <w:bidi w:val="0"/>
-        <w:spacing w:lineRule="auto" w:line="360" w:before="0" w:after="0"/>
+        <w:spacing w:lineRule="auto" w:line="276" w:before="0" w:after="0"/>
         <w:ind w:left="0" w:right="0" w:firstLine="4082"/>
-        <w:jc w:val="left"/>
-        <w:rPr>
-          <w:rFonts w:ascii="Arial" w:hAnsi="Arial" w:cs="Arial"/>
-          <w:b w:val="false"/>
-          <w:b w:val="false"/>
-          <w:bCs w:val="false"/>
-          <w:color w:val="000000"/>
-          <w:sz w:val="26"/>
-          <w:szCs w:val="26"/>
-          <w:lang w:eastAsia="pt-BR"/>
-        </w:rPr>
-      </w:pPr>
-      <w:r>
-        <w:rPr>
-          <w:rFonts w:cs="Arial" w:ascii="Arial" w:hAnsi="Arial"/>
-          <w:b w:val="false"/>
-          <w:bCs w:val="false"/>
-          <w:color w:val="000000"/>
-          <w:sz w:val="26"/>
-          <w:szCs w:val="26"/>
-          <w:lang w:eastAsia="pt-BR"/>
-        </w:rPr>
+        <w:jc w:val="both"/>
+        <w:rPr/>
+      </w:pPr>
+      <w:r>
+        <w:rPr/>
         <w:t>Mariana Almeida</w:t>
       </w:r>
     </w:p>
     <w:p>
       <w:pPr>
-        <w:pStyle w:val="Normal"/>
+        <w:pStyle w:val="Compact"/>
         <w:widowControl/>
         <w:suppressAutoHyphens w:val="true"/>
         <w:bidi w:val="0"/>
-        <w:spacing w:lineRule="auto" w:line="360" w:before="0" w:after="0"/>
+        <w:spacing w:lineRule="auto" w:line="276" w:before="93" w:after="93"/>
         <w:ind w:left="0" w:right="0" w:firstLine="4082"/>
-        <w:jc w:val="left"/>
-        <w:rPr>
-          <w:rFonts w:ascii="Arial" w:hAnsi="Arial" w:cs="Arial"/>
-          <w:b w:val="false"/>
-          <w:b w:val="false"/>
-          <w:bCs w:val="false"/>
-          <w:color w:val="000000"/>
-          <w:sz w:val="26"/>
-          <w:szCs w:val="26"/>
-          <w:lang w:eastAsia="pt-BR"/>
-        </w:rPr>
-      </w:pPr>
-      <w:r>
-        <w:rPr>
-          <w:rFonts w:cs="Arial" w:ascii="Arial" w:hAnsi="Arial"/>
-          <w:b w:val="false"/>
-          <w:bCs w:val="false"/>
-          <w:color w:val="000000"/>
-          <w:sz w:val="26"/>
-          <w:szCs w:val="26"/>
-          <w:lang w:eastAsia="pt-BR"/>
-        </w:rPr>
+        <w:jc w:val="both"/>
+        <w:rPr/>
+      </w:pPr>
+      <w:r>
+        <w:rPr/>
         <w:t>Renata Hirota</w:t>
       </w:r>
     </w:p>
@@ -3615,7 +3647,7 @@
       </w:pPr>
       <w:r>
         <w:rPr/>
-        <w:t>Seguindo os passos anteriores, a pesquisadora pode construir duas linhas de modelos diferentes, um apenas com intecepto aleatório e outro com efeito aleatório no intercepto e em alguma variável de interesse, e depois compará-los através de uma medida estatística. Ela também pode comparar um modelo sem variáveis de nível 2 e outro com variáveis de nível 2, ou comparar variações de modelos com a mesma estrutura.</w:t>
+        <w:t>Seguindo os passos anteriores, a pesquisadora pode construir duas linhas de modelos diferentes, um apenas com intecepto aleatório e outro com efeito aleatório no intercepto e em alguma variável de interesse, e depois compará-los através de uma medida estatística. ]Ela também pode comparar um modelo sem variáveis de nível 2 e outro com variáveis de nível 2, ou comparar variações de modelos com a mesma estrutura.</w:t>
       </w:r>
     </w:p>
     <w:p>
@@ -4733,40 +4765,7 @@
       </w:pPr>
       <w:r>
         <w:rPr/>
-        <w:t>Do ponto de vista do nível 1 (estudantes), deve-se observar no diagnóstico do modelo se a função estimada é monotônica e se tem forma sigmoidal, através de um gráfico de resíduos do nível estudantes (</w:t>
-      </w:r>
-      <w:r>
-        <w:rPr/>
-      </w:r>
-      <m:oMath xmlns:m="http://schemas.openxmlformats.org/officeDocument/2006/math">
-        <m:sSub>
-          <m:e>
-            <m:r>
-              <w:rPr>
-                <w:rFonts w:ascii="Cambria Math" w:hAnsi="Cambria Math"/>
-              </w:rPr>
-              <m:t xml:space="preserve">ϵ</m:t>
-            </m:r>
-          </m:e>
-          <m:sub>
-            <m:r>
-              <w:rPr>
-                <w:rFonts w:ascii="Cambria Math" w:hAnsi="Cambria Math"/>
-              </w:rPr>
-              <m:t xml:space="preserve">i</m:t>
-            </m:r>
-            <m:r>
-              <w:rPr>
-                <w:rFonts w:ascii="Cambria Math" w:hAnsi="Cambria Math"/>
-              </w:rPr>
-              <m:t xml:space="preserve">j</m:t>
-            </m:r>
-          </m:sub>
-        </m:sSub>
-      </m:oMath>
-      <w:r>
-        <w:rPr/>
-        <w:t>) no eixo y e as observações no eixo x.</w:t>
+        <w:t>Nobre e Singer (2007) recomendam a utilização de gráficos dos resíduos marginais em função das variáveis regressoras e gráficos dos resíduos condicionais studentizados em função das médias condicionais ajustadas para verificar o pressuposto de normalidade.</w:t>
       </w:r>
     </w:p>
     <w:p>
@@ -4904,7 +4903,7 @@
       <w:tblPr>
         <w:tblW w:w="9360" w:type="dxa"/>
         <w:jc w:val="left"/>
-        <w:tblInd w:w="0" w:type="dxa"/>
+        <w:tblInd w:w="108" w:type="dxa"/>
         <w:tblCellMar>
           <w:top w:w="0" w:type="dxa"/>
           <w:left w:w="108" w:type="dxa"/>
@@ -12665,8 +12664,6 @@
     <w:p>
       <w:pPr>
         <w:pStyle w:val="TextBody"/>
-        <w:spacing w:lineRule="auto" w:line="276" w:before="180" w:after="180"/>
-        <w:jc w:val="both"/>
         <w:rPr/>
       </w:pPr>
       <w:r>
@@ -12684,6 +12681,40 @@
       <w:r>
         <w:rPr/>
         <w:t>&gt; Acesso em: 08 de maio de 2021</w:t>
+      </w:r>
+    </w:p>
+    <w:p>
+      <w:pPr>
+        <w:pStyle w:val="TextBody"/>
+        <w:rPr/>
+      </w:pPr>
+      <w:r>
+        <w:rPr/>
+        <w:t>Residual analysis for linear mixed models. Disponível em: &lt;</w:t>
+      </w:r>
+      <w:hyperlink r:id="rId9">
+        <w:r>
+          <w:rPr>
+            <w:rStyle w:val="InternetLink"/>
+          </w:rPr>
+          <w:t>https://www.ime.usp.br/~jmsinger/MAE0610/Mixedmodelresiduals.pdf</w:t>
+        </w:r>
+      </w:hyperlink>
+      <w:r>
+        <w:rPr/>
+        <w:t>&gt; Acesso em: 20 de maio de 2021</w:t>
+      </w:r>
+    </w:p>
+    <w:p>
+      <w:pPr>
+        <w:pStyle w:val="TextBody"/>
+        <w:spacing w:lineRule="auto" w:line="276" w:before="180" w:after="180"/>
+        <w:jc w:val="both"/>
+        <w:rPr/>
+      </w:pPr>
+      <w:r>
+        <w:rPr/>
+        <w:t>NOBRE, J.S, SINGER, J.M. (2007) Residual Analysis for Linear Mixed Models. Biometrical Journal.</w:t>
       </w:r>
     </w:p>
     <w:sectPr>
@@ -15944,11 +15975,6 @@
       <w:highlight w:val="white"/>
     </w:rPr>
   </w:style>
-  <w:style w:type="character" w:styleId="NumberingSymbols">
-    <w:name w:val="Numbering Symbols"/>
-    <w:qFormat/>
-    <w:rPr/>
-  </w:style>
   <w:style w:type="paragraph" w:styleId="Heading">
     <w:name w:val="Heading"/>
     <w:basedOn w:val="Normal"/>

</xml_diff>